<commit_message>
Fisher and Wilcoxon done
</commit_message>
<xml_diff>
--- a/WCST_dataanalysis_Step2.docx
+++ b/WCST_dataanalysis_Step2.docx
@@ -101,7 +101,7 @@
         <w:pStyle w:val="FirstParagraph"/>
       </w:pPr>
       <w:r>
-        <w:t xml:space="preserve">Diffifulty of taks was supposed to be a number 1-10, but it was also a free text answer, and some participants went outside the recommended range (e.g.: difficulty = 50). We capped these numbers to 10.</w:t>
+        <w:t xml:space="preserve">Diffifulty of tasks was supposed to be a number 1-10, but it was also a free text answer, and some participants went outside the recommended range (e.g.: difficulty = 50). We capped these numbers to 10.</w:t>
       </w:r>
     </w:p>
     <w:p>
@@ -258,6 +258,28 @@
               <w:jc w:val="right"/>
             </w:pPr>
             <w:r>
+              <w:t xml:space="preserve">14</w:t>
+            </w:r>
+          </w:p>
+        </w:tc>
+        <w:tc>
+          <w:p>
+            <w:pPr>
+              <w:pStyle w:val="Compact"/>
+              <w:jc w:val="right"/>
+            </w:pPr>
+            <w:r>
+              <w:t xml:space="preserve">0.000</w:t>
+            </w:r>
+          </w:p>
+        </w:tc>
+        <w:tc>
+          <w:p>
+            <w:pPr>
+              <w:pStyle w:val="Compact"/>
+              <w:jc w:val="right"/>
+            </w:pPr>
+            <w:r>
               <w:t xml:space="preserve">0.821</w:t>
             </w:r>
           </w:p>
@@ -269,29 +291,7 @@
               <w:jc w:val="right"/>
             </w:pPr>
             <w:r>
-              <w:t xml:space="preserve">0.000</w:t>
-            </w:r>
-          </w:p>
-        </w:tc>
-        <w:tc>
-          <w:p>
-            <w:pPr>
-              <w:pStyle w:val="Compact"/>
-              <w:jc w:val="right"/>
-            </w:pPr>
-            <w:r>
               <w:t xml:space="preserve">1.605</w:t>
-            </w:r>
-          </w:p>
-        </w:tc>
-        <w:tc>
-          <w:p>
-            <w:pPr>
-              <w:pStyle w:val="Compact"/>
-              <w:jc w:val="right"/>
-            </w:pPr>
-            <w:r>
-              <w:t xml:space="preserve">31.962</w:t>
             </w:r>
           </w:p>
         </w:tc>
@@ -326,6 +326,28 @@
               <w:jc w:val="right"/>
             </w:pPr>
             <w:r>
+              <w:t xml:space="preserve">5</w:t>
+            </w:r>
+          </w:p>
+        </w:tc>
+        <w:tc>
+          <w:p>
+            <w:pPr>
+              <w:pStyle w:val="Compact"/>
+              <w:jc w:val="right"/>
+            </w:pPr>
+            <w:r>
+              <w:t xml:space="preserve">0.064</w:t>
+            </w:r>
+          </w:p>
+        </w:tc>
+        <w:tc>
+          <w:p>
+            <w:pPr>
+              <w:pStyle w:val="Compact"/>
+              <w:jc w:val="right"/>
+            </w:pPr>
+            <w:r>
               <w:t xml:space="preserve">0.932</w:t>
             </w:r>
           </w:p>
@@ -337,29 +359,7 @@
               <w:jc w:val="right"/>
             </w:pPr>
             <w:r>
-              <w:t xml:space="preserve">0.064</w:t>
-            </w:r>
-          </w:p>
-        </w:tc>
-        <w:tc>
-          <w:p>
-            <w:pPr>
-              <w:pStyle w:val="Compact"/>
-              <w:jc w:val="right"/>
-            </w:pPr>
-            <w:r>
               <w:t xml:space="preserve">4.286</w:t>
-            </w:r>
-          </w:p>
-        </w:tc>
-        <w:tc>
-          <w:p>
-            <w:pPr>
-              <w:pStyle w:val="Compact"/>
-              <w:jc w:val="right"/>
-            </w:pPr>
-            <w:r>
-              <w:t xml:space="preserve">68.756</w:t>
             </w:r>
           </w:p>
         </w:tc>
@@ -394,6 +394,28 @@
               <w:jc w:val="right"/>
             </w:pPr>
             <w:r>
+              <w:t xml:space="preserve">1</w:t>
+            </w:r>
+          </w:p>
+        </w:tc>
+        <w:tc>
+          <w:p>
+            <w:pPr>
+              <w:pStyle w:val="Compact"/>
+              <w:jc w:val="right"/>
+            </w:pPr>
+            <w:r>
+              <w:t xml:space="preserve">0.359</w:t>
+            </w:r>
+          </w:p>
+        </w:tc>
+        <w:tc>
+          <w:p>
+            <w:pPr>
+              <w:pStyle w:val="Compact"/>
+              <w:jc w:val="right"/>
+            </w:pPr>
+            <w:r>
               <w:t xml:space="preserve">0.980</w:t>
             </w:r>
           </w:p>
@@ -405,29 +427,7 @@
               <w:jc w:val="right"/>
             </w:pPr>
             <w:r>
-              <w:t xml:space="preserve">0.359</w:t>
-            </w:r>
-          </w:p>
-        </w:tc>
-        <w:tc>
-          <w:p>
-            <w:pPr>
-              <w:pStyle w:val="Compact"/>
-              <w:jc w:val="right"/>
-            </w:pPr>
-            <w:r>
               <w:t xml:space="preserve">8.985</w:t>
-            </w:r>
-          </w:p>
-        </w:tc>
-        <w:tc>
-          <w:p>
-            <w:pPr>
-              <w:pStyle w:val="Compact"/>
-              <w:jc w:val="right"/>
-            </w:pPr>
-            <w:r>
-              <w:t xml:space="preserve">166.500</w:t>
             </w:r>
           </w:p>
         </w:tc>
@@ -462,6 +462,28 @@
               <w:jc w:val="right"/>
             </w:pPr>
             <w:r>
+              <w:t xml:space="preserve">8</w:t>
+            </w:r>
+          </w:p>
+        </w:tc>
+        <w:tc>
+          <w:p>
+            <w:pPr>
+              <w:pStyle w:val="Compact"/>
+              <w:jc w:val="right"/>
+            </w:pPr>
+            <w:r>
+              <w:t xml:space="preserve">0.115</w:t>
+            </w:r>
+          </w:p>
+        </w:tc>
+        <w:tc>
+          <w:p>
+            <w:pPr>
+              <w:pStyle w:val="Compact"/>
+              <w:jc w:val="right"/>
+            </w:pPr>
+            <w:r>
               <w:t xml:space="preserve">0.884</w:t>
             </w:r>
           </w:p>
@@ -473,29 +495,7 @@
               <w:jc w:val="right"/>
             </w:pPr>
             <w:r>
-              <w:t xml:space="preserve">0.115</w:t>
-            </w:r>
-          </w:p>
-        </w:tc>
-        <w:tc>
-          <w:p>
-            <w:pPr>
-              <w:pStyle w:val="Compact"/>
-              <w:jc w:val="right"/>
-            </w:pPr>
-            <w:r>
               <w:t xml:space="preserve">6.606</w:t>
-            </w:r>
-          </w:p>
-        </w:tc>
-        <w:tc>
-          <w:p>
-            <w:pPr>
-              <w:pStyle w:val="Compact"/>
-              <w:jc w:val="right"/>
-            </w:pPr>
-            <w:r>
-              <w:t xml:space="preserve">124.962</w:t>
             </w:r>
           </w:p>
         </w:tc>
@@ -530,6 +530,28 @@
               <w:jc w:val="right"/>
             </w:pPr>
             <w:r>
+              <w:t xml:space="preserve">4</w:t>
+            </w:r>
+          </w:p>
+        </w:tc>
+        <w:tc>
+          <w:p>
+            <w:pPr>
+              <w:pStyle w:val="Compact"/>
+              <w:jc w:val="right"/>
+            </w:pPr>
+            <w:r>
+              <w:t xml:space="preserve">0.487</w:t>
+            </w:r>
+          </w:p>
+        </w:tc>
+        <w:tc>
+          <w:p>
+            <w:pPr>
+              <w:pStyle w:val="Compact"/>
+              <w:jc w:val="right"/>
+            </w:pPr>
+            <w:r>
               <w:t xml:space="preserve">0.900</w:t>
             </w:r>
           </w:p>
@@ -541,29 +563,7 @@
               <w:jc w:val="right"/>
             </w:pPr>
             <w:r>
-              <w:t xml:space="preserve">0.487</w:t>
-            </w:r>
-          </w:p>
-        </w:tc>
-        <w:tc>
-          <w:p>
-            <w:pPr>
-              <w:pStyle w:val="Compact"/>
-              <w:jc w:val="right"/>
-            </w:pPr>
-            <w:r>
               <w:t xml:space="preserve">10.360</w:t>
-            </w:r>
-          </w:p>
-        </w:tc>
-        <w:tc>
-          <w:p>
-            <w:pPr>
-              <w:pStyle w:val="Compact"/>
-              <w:jc w:val="right"/>
-            </w:pPr>
-            <w:r>
-              <w:t xml:space="preserve">236.103</w:t>
             </w:r>
           </w:p>
         </w:tc>
@@ -598,6 +598,28 @@
               <w:jc w:val="right"/>
             </w:pPr>
             <w:r>
+              <w:t xml:space="preserve">17</w:t>
+            </w:r>
+          </w:p>
+        </w:tc>
+        <w:tc>
+          <w:p>
+            <w:pPr>
+              <w:pStyle w:val="Compact"/>
+              <w:jc w:val="right"/>
+            </w:pPr>
+            <w:r>
+              <w:t xml:space="preserve">0.103</w:t>
+            </w:r>
+          </w:p>
+        </w:tc>
+        <w:tc>
+          <w:p>
+            <w:pPr>
+              <w:pStyle w:val="Compact"/>
+              <w:jc w:val="right"/>
+            </w:pPr>
+            <w:r>
               <w:t xml:space="preserve">0.757</w:t>
             </w:r>
           </w:p>
@@ -609,29 +631,7 @@
               <w:jc w:val="right"/>
             </w:pPr>
             <w:r>
-              <w:t xml:space="preserve">0.103</w:t>
-            </w:r>
-          </w:p>
-        </w:tc>
-        <w:tc>
-          <w:p>
-            <w:pPr>
-              <w:pStyle w:val="Compact"/>
-              <w:jc w:val="right"/>
-            </w:pPr>
-            <w:r>
               <w:t xml:space="preserve">4.672</w:t>
-            </w:r>
-          </w:p>
-        </w:tc>
-        <w:tc>
-          <w:p>
-            <w:pPr>
-              <w:pStyle w:val="Compact"/>
-              <w:jc w:val="right"/>
-            </w:pPr>
-            <w:r>
-              <w:t xml:space="preserve">94.923</w:t>
             </w:r>
           </w:p>
         </w:tc>
@@ -666,6 +666,28 @@
               <w:jc w:val="right"/>
             </w:pPr>
             <w:r>
+              <w:t xml:space="preserve">33</w:t>
+            </w:r>
+          </w:p>
+        </w:tc>
+        <w:tc>
+          <w:p>
+            <w:pPr>
+              <w:pStyle w:val="Compact"/>
+              <w:jc w:val="right"/>
+            </w:pPr>
+            <w:r>
+              <w:t xml:space="preserve">0.000</w:t>
+            </w:r>
+          </w:p>
+        </w:tc>
+        <w:tc>
+          <w:p>
+            <w:pPr>
+              <w:pStyle w:val="Compact"/>
+              <w:jc w:val="right"/>
+            </w:pPr>
+            <w:r>
               <w:t xml:space="preserve">0.577</w:t>
             </w:r>
           </w:p>
@@ -677,29 +699,7 @@
               <w:jc w:val="right"/>
             </w:pPr>
             <w:r>
-              <w:t xml:space="preserve">0.000</w:t>
-            </w:r>
-          </w:p>
-        </w:tc>
-        <w:tc>
-          <w:p>
-            <w:pPr>
-              <w:pStyle w:val="Compact"/>
-              <w:jc w:val="right"/>
-            </w:pPr>
-            <w:r>
               <w:t xml:space="preserve">0.846</w:t>
-            </w:r>
-          </w:p>
-        </w:tc>
-        <w:tc>
-          <w:p>
-            <w:pPr>
-              <w:pStyle w:val="Compact"/>
-              <w:jc w:val="right"/>
-            </w:pPr>
-            <w:r>
-              <w:t xml:space="preserve">19.295</w:t>
             </w:r>
           </w:p>
         </w:tc>
@@ -709,9 +709,9 @@
       <w:pPr>
         <w:pStyle w:val="Heading1"/>
       </w:pPr>
-      <w:bookmarkStart w:id="25" w:name="statistical-data-analysis-experiment-1"/>
-      <w:r>
-        <w:t xml:space="preserve">Statistical data analysis: Experiment 1</w:t>
+      <w:bookmarkStart w:id="25" w:name="statistical-tests"/>
+      <w:r>
+        <w:t xml:space="preserve">Statistical tests</w:t>
       </w:r>
       <w:bookmarkEnd w:id="25"/>
     </w:p>
@@ -730,7 +730,7 @@
         <w:pStyle w:val="FirstParagraph"/>
       </w:pPr>
       <w:r>
-        <w:t xml:space="preserve">We compared the difficulty of the task in different conditions</w:t>
+        <w:t xml:space="preserve">A task is more difficult in one condition than in another condition, if less participants are able to solve it, or if it takes longer for participants to solve it (even if solution rates are the same). This is why, we compared the difficulty of the task</w:t>
       </w:r>
     </w:p>
     <w:p>
@@ -742,7 +742,7 @@
         </w:numPr>
       </w:pPr>
       <w:r>
-        <w:t xml:space="preserve">first by a Fisher’s exact test on the number of solvers</w:t>
+        <w:t xml:space="preserve">first, by Fisher’s exact test on the number of solvers (pairwise comparisons)</w:t>
       </w:r>
     </w:p>
     <w:p>
@@ -754,25 +754,27 @@
         </w:numPr>
       </w:pPr>
       <w:r>
-        <w:t xml:space="preserve">if the Fisher’s exact test test is not significant, we will compare task time, because it is possible that the number of solvers does not differ in the two conditions but still, if task time is significantly lower in one of the conditions that means that those who solved it, solved it faster. For comparing task time, we will use ANOVA if the data is normally distributed, or a two-sample Wilcoxon test (same as the Mann-Whitney test) if it is not.</w:t>
-      </w:r>
-    </w:p>
-    <w:p>
-      <w:pPr>
-        <w:pStyle w:val="Heading3"/>
-      </w:pPr>
-      <w:bookmarkStart w:id="27" w:name="solution-rate"/>
-      <w:r>
-        <w:t xml:space="preserve">Solution rate</w:t>
-      </w:r>
-      <w:bookmarkEnd w:id="27"/>
+        <w:t xml:space="preserve">then, if the Fisher’s exact test was not significant, we compared task time by two-sample Wilcoxon test (same as the Mann-Whitney test) or by</w:t>
+      </w:r>
+    </w:p>
+    <w:p>
+      <w:pPr>
+        <w:pStyle w:val="Compact"/>
+        <w:numPr>
+          <w:numId w:val="1001"/>
+          <w:ilvl w:val="0"/>
+        </w:numPr>
+      </w:pPr>
+      <w:r>
+        <w:t xml:space="preserve">ANOVA with Greenhouse-Geisser correction: robust also for non-normally distributed data</w:t>
+      </w:r>
     </w:p>
     <w:p>
       <w:pPr>
         <w:pStyle w:val="FirstParagraph"/>
       </w:pPr>
       <w:r>
-        <w:t xml:space="preserve">We analyzed the contingency table containing the number of solvers and non-solvers in pairs of conditions. A p&lt;0.05 means that the row/column association is statistically significant.</w:t>
+        <w:t xml:space="preserve">The histogram of task times shows that the data is not normally distributed, so we had to use nonparametric tests.</w:t>
       </w:r>
     </w:p>
     <w:p>
@@ -780,7 +782,7 @@
         <w:pStyle w:val="BodyText"/>
       </w:pPr>
       <w:r>
-        <w:t xml:space="preserve">Experiment 1: WLIN &lt; WLOUT &lt; WNOL</w:t>
+        <w:t xml:space="preserve">We also used binary logistic regression.</w:t>
       </w:r>
     </w:p>
     <w:p>
@@ -797,7 +799,49 @@
               <a:graphicData uri="http://schemas.openxmlformats.org/drawingml/2006/picture">
                 <pic:pic>
                   <pic:nvPicPr>
-                    <pic:cNvPr descr="WCST_dataanalysis_Step2_files/figure-docx/Solution%20rates-1.png" id="0" name="Picture"/>
+                    <pic:cNvPr descr="WCST_dataanalysis_Step2_files/figure-docx/Plots%20for%20task%20difficulty-1.png" id="0" name="Picture"/>
+                    <pic:cNvPicPr>
+                      <a:picLocks noChangeArrowheads="1" noChangeAspect="1"/>
+                    </pic:cNvPicPr>
+                  </pic:nvPicPr>
+                  <pic:blipFill>
+                    <a:blip r:embed="rId27"/>
+                    <a:stretch>
+                      <a:fillRect/>
+                    </a:stretch>
+                  </pic:blipFill>
+                  <pic:spPr bwMode="auto">
+                    <a:xfrm>
+                      <a:off x="0" y="0"/>
+                      <a:ext cx="4620126" cy="3696101"/>
+                    </a:xfrm>
+                    <a:prstGeom prst="rect">
+                      <a:avLst/>
+                    </a:prstGeom>
+                    <a:noFill/>
+                    <a:ln w="9525">
+                      <a:noFill/>
+                      <a:headEnd/>
+                      <a:tailEnd/>
+                    </a:ln>
+                  </pic:spPr>
+                </pic:pic>
+              </a:graphicData>
+            </a:graphic>
+          </wp:inline>
+        </w:drawing>
+      </w:r>
+      <w:r>
+        <w:drawing>
+          <wp:inline>
+            <wp:extent cx="4620126" cy="3696101"/>
+            <wp:effectExtent b="0" l="0" r="0" t="0"/>
+            <wp:docPr descr="" title="" id="1" name="Picture"/>
+            <a:graphic>
+              <a:graphicData uri="http://schemas.openxmlformats.org/drawingml/2006/picture">
+                <pic:pic>
+                  <pic:nvPicPr>
+                    <pic:cNvPr descr="WCST_dataanalysis_Step2_files/figure-docx/Plots%20for%20task%20difficulty-2.png" id="0" name="Picture"/>
                     <pic:cNvPicPr>
                       <a:picLocks noChangeArrowheads="1" noChangeAspect="1"/>
                     </pic:cNvPicPr>
@@ -829,46 +873,6 @@
           </wp:inline>
         </w:drawing>
       </w:r>
-    </w:p>
-    <w:p>
-      <w:pPr>
-        <w:pStyle w:val="BodyText"/>
-      </w:pPr>
-      <w:r>
-        <w:t xml:space="preserve">WLIN-WLOUT: p = 0.0585073</w:t>
-      </w:r>
-      <w:r>
-        <w:t xml:space="preserve"> </w:t>
-      </w:r>
-      <w:r>
-        <w:t xml:space="preserve">WLOUT-WNOL: p = 8.2057452</w:t>
-      </w:r>
-      <w:r>
-        <w:t xml:space="preserve">10^{-6}</w:t>
-      </w:r>
-    </w:p>
-    <w:p>
-      <w:pPr>
-        <w:pStyle w:val="Heading3"/>
-      </w:pPr>
-      <w:bookmarkStart w:id="29" w:name="solution-time"/>
-      <w:r>
-        <w:t xml:space="preserve">Solution time</w:t>
-      </w:r>
-      <w:bookmarkEnd w:id="29"/>
-    </w:p>
-    <w:p>
-      <w:pPr>
-        <w:pStyle w:val="FirstParagraph"/>
-      </w:pPr>
-      <w:r>
-        <w:t xml:space="preserve">We checked whether the data was normally distributed with Kolmogorov-Smirnoff test:</w:t>
-      </w:r>
-    </w:p>
-    <w:p>
-      <w:pPr>
-        <w:pStyle w:val="BodyText"/>
-      </w:pPr>
       <w:r>
         <w:drawing>
           <wp:inline>
@@ -879,13 +883,13 @@
               <a:graphicData uri="http://schemas.openxmlformats.org/drawingml/2006/picture">
                 <pic:pic>
                   <pic:nvPicPr>
-                    <pic:cNvPr descr="WCST_dataanalysis_Step2_files/figure-docx/Solution%20time-1.png" id="0" name="Picture"/>
+                    <pic:cNvPr descr="WCST_dataanalysis_Step2_files/figure-docx/Plots%20for%20task%20difficulty-3.png" id="0" name="Picture"/>
                     <pic:cNvPicPr>
                       <a:picLocks noChangeArrowheads="1" noChangeAspect="1"/>
                     </pic:cNvPicPr>
                   </pic:nvPicPr>
                   <pic:blipFill>
-                    <a:blip r:embed="rId30"/>
+                    <a:blip r:embed="rId29"/>
                     <a:stretch>
                       <a:fillRect/>
                     </a:stretch>
@@ -911,442 +915,342 @@
           </wp:inline>
         </w:drawing>
       </w:r>
-      <w:r>
-        <w:drawing>
-          <wp:inline>
-            <wp:extent cx="4620126" cy="3696101"/>
-            <wp:effectExtent b="0" l="0" r="0" t="0"/>
-            <wp:docPr descr="" title="" id="1" name="Picture"/>
-            <a:graphic>
-              <a:graphicData uri="http://schemas.openxmlformats.org/drawingml/2006/picture">
-                <pic:pic>
-                  <pic:nvPicPr>
-                    <pic:cNvPr descr="WCST_dataanalysis_Step2_files/figure-docx/Solution%20time-2.png" id="0" name="Picture"/>
-                    <pic:cNvPicPr>
-                      <a:picLocks noChangeArrowheads="1" noChangeAspect="1"/>
-                    </pic:cNvPicPr>
-                  </pic:nvPicPr>
-                  <pic:blipFill>
-                    <a:blip r:embed="rId31"/>
-                    <a:stretch>
-                      <a:fillRect/>
-                    </a:stretch>
-                  </pic:blipFill>
-                  <pic:spPr bwMode="auto">
-                    <a:xfrm>
-                      <a:off x="0" y="0"/>
-                      <a:ext cx="4620126" cy="3696101"/>
-                    </a:xfrm>
-                    <a:prstGeom prst="rect">
-                      <a:avLst/>
-                    </a:prstGeom>
-                    <a:noFill/>
-                    <a:ln w="9525">
-                      <a:noFill/>
-                      <a:headEnd/>
-                      <a:tailEnd/>
-                    </a:ln>
-                  </pic:spPr>
-                </pic:pic>
-              </a:graphicData>
-            </a:graphic>
-          </wp:inline>
-        </w:drawing>
+    </w:p>
+    <w:p>
+      <w:pPr>
+        <w:pStyle w:val="Heading2"/>
+      </w:pPr>
+      <w:bookmarkStart w:id="30" w:name="aha-feelings"/>
+      <w:r>
+        <w:t xml:space="preserve">Aha feelings</w:t>
+      </w:r>
+      <w:bookmarkEnd w:id="30"/>
+    </w:p>
+    <w:p>
+      <w:pPr>
+        <w:pStyle w:val="FirstParagraph"/>
+      </w:pPr>
+      <w:r>
+        <w:t xml:space="preserve">We used Fisher’s exact tests to make pairwise comparison between conditions regarding the aha-ratings of solvers (whether they reported having aha-feelings or not).</w:t>
+      </w:r>
+    </w:p>
+    <w:p>
+      <w:pPr>
+        <w:pStyle w:val="Heading1"/>
+      </w:pPr>
+      <w:bookmarkStart w:id="31" w:name="results---experiment-1"/>
+      <w:r>
+        <w:t xml:space="preserve">Results - Experiment 1</w:t>
+      </w:r>
+      <w:bookmarkEnd w:id="31"/>
+    </w:p>
+    <w:p>
+      <w:pPr>
+        <w:pStyle w:val="Heading2"/>
+      </w:pPr>
+      <w:bookmarkStart w:id="32" w:name="difficulty-of-the-task---experiment-1"/>
+      <w:r>
+        <w:t xml:space="preserve">Difficulty of the task - Experiment 1</w:t>
+      </w:r>
+      <w:bookmarkEnd w:id="32"/>
+    </w:p>
+    <w:p>
+      <w:pPr>
+        <w:pStyle w:val="FirstParagraph"/>
+      </w:pPr>
+      <w:r>
+        <w:t xml:space="preserve">We analyzed the contingency table containing the number of solvers and non-solvers in pairs of conditions with Fisher’s exact test. A p&lt;0.05 means that the row/column association is statistically significant:</w:t>
+      </w:r>
+    </w:p>
+    <w:p>
+      <w:pPr>
+        <w:pStyle w:val="BodyText"/>
+      </w:pPr>
+      <w:r>
+        <w:t xml:space="preserve">WLIN-WLOUT: p = 0.0585073</w:t>
+      </w:r>
+      <w:r>
+        <w:br/>
+      </w:r>
+      <w:r>
+        <w:t xml:space="preserve">WLOUT-WNOL: p = 8.2057452</w:t>
+      </w:r>
+      <w:r>
+        <w:t xml:space="preserve">10^{-6}</w:t>
+      </w:r>
+    </w:p>
+    <w:p>
+      <w:pPr>
+        <w:pStyle w:val="BodyText"/>
+      </w:pPr>
+      <w:r>
+        <w:t xml:space="preserve">Wilcoxon test:</w:t>
+      </w:r>
+      <w:r>
+        <w:br/>
+      </w:r>
+      <w:r>
+        <w:t xml:space="preserve">WLIN-WLOUT: p = 5.0546397</w:t>
+      </w:r>
+      <w:r>
+        <w:t xml:space="preserve">10^{-7}</w:t>
+      </w:r>
+    </w:p>
+    <w:p>
+      <w:pPr>
+        <w:pStyle w:val="Heading2"/>
+      </w:pPr>
+      <w:bookmarkStart w:id="33" w:name="aha-feelings---experiment-1"/>
+      <w:r>
+        <w:t xml:space="preserve">Aha feelings - Experiment 1</w:t>
+      </w:r>
+      <w:bookmarkEnd w:id="33"/>
+    </w:p>
+    <w:p>
+      <w:pPr>
+        <w:pStyle w:val="FirstParagraph"/>
+      </w:pPr>
+      <w:r>
+        <w:t xml:space="preserve">We analyzed the contingency table containing the number of solvers who reported Aha-feelings and number of solvers who did not report Aha-feelings in pairs of conditions with Fisher’s exact tests. A p&lt;0.05 means that the row/column association is statistically significant:</w:t>
+      </w:r>
+    </w:p>
+    <w:p>
+      <w:pPr>
+        <w:pStyle w:val="BodyText"/>
+      </w:pPr>
+      <w:r>
+        <w:t xml:space="preserve">WLIN &gt; WONLY: p = 0.001533</w:t>
+      </w:r>
+      <w:r>
+        <w:br/>
+      </w:r>
+      <w:r>
+        <w:t xml:space="preserve">WLOUT &gt; WONLY: p = 4.4032686</w:t>
+      </w:r>
+      <w:r>
+        <w:t xml:space="preserve">10^{-7}</w:t>
+      </w:r>
+      <w:r>
+        <w:br/>
+      </w:r>
+      <w:r>
+        <w:t xml:space="preserve">WNOL &gt; WONLY: p = 7.2365593</w:t>
+      </w:r>
+      <w:r>
+        <w:t xml:space="preserve">10^{-8}</w:t>
+      </w:r>
+    </w:p>
+    <w:p>
+      <w:pPr>
+        <w:pStyle w:val="BodyText"/>
+      </w:pPr>
+      <w:r>
+        <w:t xml:space="preserve">WLOUT &gt; WLIN: p = 0.0500146</w:t>
+      </w:r>
+      <w:r>
+        <w:br/>
+      </w:r>
+      <w:r>
+        <w:t xml:space="preserve">WNOL &gt; WLOUT: p = 0.3993585</w:t>
+      </w:r>
+    </w:p>
+    <w:p>
+      <w:pPr>
+        <w:pStyle w:val="Heading1"/>
+      </w:pPr>
+      <w:bookmarkStart w:id="34" w:name="results---experiment-2"/>
+      <w:r>
+        <w:t xml:space="preserve">Results - Experiment 2</w:t>
+      </w:r>
+      <w:bookmarkEnd w:id="34"/>
+    </w:p>
+    <w:p>
+      <w:pPr>
+        <w:pStyle w:val="Heading2"/>
+      </w:pPr>
+      <w:bookmarkStart w:id="35" w:name="difficulty-of-the-task---experiment-2"/>
+      <w:r>
+        <w:t xml:space="preserve">Difficulty of the task - Experiment 2</w:t>
+      </w:r>
+      <w:bookmarkEnd w:id="35"/>
+    </w:p>
+    <w:p>
+      <w:pPr>
+        <w:pStyle w:val="FirstParagraph"/>
+      </w:pPr>
+      <w:r>
+        <w:t xml:space="preserve">MOONSQ &lt; WNOLA: Removing distracting visual cues makes finding the sequence rule easier</w:t>
       </w:r>
       <w:r>
         <w:t xml:space="preserve"> </w:t>
       </w:r>
       <w:r>
-        <w:t xml:space="preserve">If the data is normally distributed, we use ANOVA, if it is not, we use Wilcoxon.</w:t>
-      </w:r>
-    </w:p>
-    <w:p>
-      <w:pPr>
-        <w:pStyle w:val="Heading3"/>
-      </w:pPr>
-      <w:bookmarkStart w:id="32" w:name="binary-logistic-regression"/>
-      <w:r>
-        <w:t xml:space="preserve">Binary logistic regression</w:t>
-      </w:r>
-      <w:bookmarkEnd w:id="32"/>
+        <w:t xml:space="preserve">WNOLFS &lt; WNOLA: The sequence rule can be used in both conditions but the exclusion rule can only be used in the WNOLFS condition, which might help.</w:t>
+      </w:r>
+    </w:p>
+    <w:p>
+      <w:pPr>
+        <w:pStyle w:val="BodyText"/>
+      </w:pPr>
+      <w:r>
+        <w:t xml:space="preserve">We analyzed the contingency table containing the number of solvers and non-solvers in pairs of conditions with Fisher’s exact test. A p&lt;0.05 means that the row/column association is statistically significant:</w:t>
+      </w:r>
+    </w:p>
+    <w:p>
+      <w:pPr>
+        <w:pStyle w:val="BodyText"/>
+      </w:pPr>
+      <w:r>
+        <w:t xml:space="preserve">WNOLFS-WNOLA: p = 5.5523537</w:t>
+      </w:r>
+      <w:r>
+        <w:t xml:space="preserve">10^{-7}</w:t>
+      </w:r>
+      <w:r>
+        <w:br/>
+      </w:r>
+      <w:r>
+        <w:t xml:space="preserve">MOONSQ-WNOLA: p = 1.6411398</w:t>
+      </w:r>
+      <w:r>
+        <w:t xml:space="preserve">10^{-7}</w:t>
+      </w:r>
     </w:p>
     <w:p>
       <w:pPr>
         <w:pStyle w:val="Heading2"/>
       </w:pPr>
-      <w:bookmarkStart w:id="33" w:name="aha-feelings-fishers-exact-test"/>
-      <w:r>
-        <w:t xml:space="preserve">Aha feelings: Fisher’s exact test</w:t>
-      </w:r>
-      <w:bookmarkEnd w:id="33"/>
+      <w:bookmarkStart w:id="36" w:name="aha-feelings---experiment-2"/>
+      <w:r>
+        <w:t xml:space="preserve">Aha feelings - Experiment 2</w:t>
+      </w:r>
+      <w:bookmarkEnd w:id="36"/>
     </w:p>
     <w:p>
       <w:pPr>
         <w:pStyle w:val="FirstParagraph"/>
       </w:pPr>
       <w:r>
-        <w:drawing>
-          <wp:inline>
-            <wp:extent cx="4620126" cy="3696101"/>
-            <wp:effectExtent b="0" l="0" r="0" t="0"/>
-            <wp:docPr descr="" title="" id="1" name="Picture"/>
-            <a:graphic>
-              <a:graphicData uri="http://schemas.openxmlformats.org/drawingml/2006/picture">
-                <pic:pic>
-                  <pic:nvPicPr>
-                    <pic:cNvPr descr="WCST_dataanalysis_Step2_files/figure-docx/Aha-ratings-1.png" id="0" name="Picture"/>
-                    <pic:cNvPicPr>
-                      <a:picLocks noChangeArrowheads="1" noChangeAspect="1"/>
-                    </pic:cNvPicPr>
-                  </pic:nvPicPr>
-                  <pic:blipFill>
-                    <a:blip r:embed="rId34"/>
-                    <a:stretch>
-                      <a:fillRect/>
-                    </a:stretch>
-                  </pic:blipFill>
-                  <pic:spPr bwMode="auto">
-                    <a:xfrm>
-                      <a:off x="0" y="0"/>
-                      <a:ext cx="4620126" cy="3696101"/>
-                    </a:xfrm>
-                    <a:prstGeom prst="rect">
-                      <a:avLst/>
-                    </a:prstGeom>
-                    <a:noFill/>
-                    <a:ln w="9525">
-                      <a:noFill/>
-                      <a:headEnd/>
-                      <a:tailEnd/>
-                    </a:ln>
-                  </pic:spPr>
-                </pic:pic>
-              </a:graphicData>
-            </a:graphic>
-          </wp:inline>
-        </w:drawing>
+        <w:t xml:space="preserve">WNOLFS &gt; WONLY: p = 3.7576042</w:t>
+      </w:r>
+      <w:r>
+        <w:t xml:space="preserve">10^{-5}</w:t>
+      </w:r>
+      <w:r>
+        <w:t xml:space="preserve"> </w:t>
+      </w:r>
+      <w:r>
+        <w:t xml:space="preserve">WNOLA &gt; WONLY: p = 2.9906516</w:t>
+      </w:r>
+      <w:r>
+        <w:t xml:space="preserve">10^{-4}</w:t>
+      </w:r>
+      <w:r>
+        <w:t xml:space="preserve"> </w:t>
+      </w:r>
+      <w:r>
+        <w:t xml:space="preserve">MOONSQ &gt; WONLY: p = 0.0241923</w:t>
       </w:r>
     </w:p>
     <w:p>
       <w:pPr>
         <w:pStyle w:val="Heading1"/>
       </w:pPr>
-      <w:bookmarkStart w:id="35" w:name="statistical-data-analysis-experiment-2"/>
-      <w:r>
-        <w:t xml:space="preserve">Statistical data analysis: Experiment 2</w:t>
-      </w:r>
-      <w:bookmarkEnd w:id="35"/>
+      <w:bookmarkStart w:id="37" w:name="other-ideas"/>
+      <w:r>
+        <w:t xml:space="preserve">Other ideas</w:t>
+      </w:r>
+      <w:bookmarkEnd w:id="37"/>
+    </w:p>
+    <w:p>
+      <w:pPr>
+        <w:pStyle w:val="Heading2"/>
+      </w:pPr>
+      <w:bookmarkStart w:id="38" w:name="language"/>
+      <w:r>
+        <w:t xml:space="preserve">Language</w:t>
+      </w:r>
+      <w:bookmarkEnd w:id="38"/>
+    </w:p>
+    <w:p>
+      <w:pPr>
+        <w:pStyle w:val="Heading2"/>
+      </w:pPr>
+      <w:bookmarkStart w:id="39" w:name="restructuring"/>
+      <w:r>
+        <w:t xml:space="preserve">Restructuring</w:t>
+      </w:r>
+      <w:bookmarkEnd w:id="39"/>
     </w:p>
     <w:p>
       <w:pPr>
         <w:pStyle w:val="FirstParagraph"/>
       </w:pPr>
       <w:r>
-        <w:t xml:space="preserve">MOONSQ &lt; WNOLA: Removing distracting visual cues makes finding the sequence rule easier</w:t>
+        <w:t xml:space="preserve">Sliding average for move time</w:t>
+      </w:r>
+    </w:p>
+    <w:p>
+      <w:pPr>
+        <w:pStyle w:val="Heading2"/>
+      </w:pPr>
+      <w:bookmarkStart w:id="40" w:name="rules-used-matching-rule-for-moves"/>
+      <w:r>
+        <w:t xml:space="preserve">Rules used (matching rule for moves)</w:t>
+      </w:r>
+      <w:bookmarkEnd w:id="40"/>
+    </w:p>
+    <w:p>
+      <w:pPr>
+        <w:pStyle w:val="Heading2"/>
+      </w:pPr>
+      <w:bookmarkStart w:id="41" w:name="correct-rule"/>
+      <w:r>
+        <w:t xml:space="preserve">Correct rule</w:t>
+      </w:r>
+      <w:bookmarkEnd w:id="41"/>
+    </w:p>
+    <w:p>
+      <w:pPr>
+        <w:pStyle w:val="FirstParagraph"/>
+      </w:pPr>
+      <w:r>
+        <w:t xml:space="preserve">Does it correlate with problem difficulty or aha</w:t>
+      </w:r>
+    </w:p>
+    <w:p>
+      <w:pPr>
+        <w:pStyle w:val="Heading2"/>
+      </w:pPr>
+      <w:bookmarkStart w:id="42" w:name="aha-rate-of-non-solvers"/>
+      <w:r>
+        <w:t xml:space="preserve">Aha-rate of non solvers</w:t>
+      </w:r>
+      <w:bookmarkEnd w:id="42"/>
+    </w:p>
+    <w:p>
+      <w:pPr>
+        <w:pStyle w:val="FirstParagraph"/>
+      </w:pPr>
+      <w:r>
+        <w:t xml:space="preserve">Correlates with difficulty?</w:t>
       </w:r>
       <w:r>
         <w:t xml:space="preserve"> </w:t>
       </w:r>
       <w:r>
-        <w:t xml:space="preserve">WNOLFS &lt; WNOLA: The sequence rule can be used in both conditions but the exclusion rule can only be used in the WNOLFS condition, which might help.</w:t>
-      </w:r>
-    </w:p>
-    <w:p>
-      <w:pPr>
-        <w:pStyle w:val="BodyText"/>
-      </w:pPr>
-      <w:r>
-        <w:drawing>
-          <wp:inline>
-            <wp:extent cx="4620126" cy="3696101"/>
-            <wp:effectExtent b="0" l="0" r="0" t="0"/>
-            <wp:docPr descr="" title="" id="1" name="Picture"/>
-            <a:graphic>
-              <a:graphicData uri="http://schemas.openxmlformats.org/drawingml/2006/picture">
-                <pic:pic>
-                  <pic:nvPicPr>
-                    <pic:cNvPr descr="WCST_dataanalysis_Step2_files/figure-docx/Solution%20rates%20-%20Experiment%202-1.png" id="0" name="Picture"/>
-                    <pic:cNvPicPr>
-                      <a:picLocks noChangeArrowheads="1" noChangeAspect="1"/>
-                    </pic:cNvPicPr>
-                  </pic:nvPicPr>
-                  <pic:blipFill>
-                    <a:blip r:embed="rId36"/>
-                    <a:stretch>
-                      <a:fillRect/>
-                    </a:stretch>
-                  </pic:blipFill>
-                  <pic:spPr bwMode="auto">
-                    <a:xfrm>
-                      <a:off x="0" y="0"/>
-                      <a:ext cx="4620126" cy="3696101"/>
-                    </a:xfrm>
-                    <a:prstGeom prst="rect">
-                      <a:avLst/>
-                    </a:prstGeom>
-                    <a:noFill/>
-                    <a:ln w="9525">
-                      <a:noFill/>
-                      <a:headEnd/>
-                      <a:tailEnd/>
-                    </a:ln>
-                  </pic:spPr>
-                </pic:pic>
-              </a:graphicData>
-            </a:graphic>
-          </wp:inline>
-        </w:drawing>
-      </w:r>
-    </w:p>
-    <w:p>
-      <w:pPr>
-        <w:pStyle w:val="SourceCode"/>
-      </w:pPr>
-      <w:r>
-        <w:rPr>
-          <w:rStyle w:val="VerbatimChar"/>
-        </w:rPr>
-        <w:t xml:space="preserve">## </w:t>
-      </w:r>
-      <w:r>
-        <w:br/>
-      </w:r>
-      <w:r>
-        <w:rPr>
-          <w:rStyle w:val="VerbatimChar"/>
-        </w:rPr>
-        <w:t xml:space="preserve">##  Fisher's Exact Test for Count Data</w:t>
-      </w:r>
-      <w:r>
-        <w:br/>
-      </w:r>
-      <w:r>
-        <w:rPr>
-          <w:rStyle w:val="VerbatimChar"/>
-        </w:rPr>
-        <w:t xml:space="preserve">## </w:t>
-      </w:r>
-      <w:r>
-        <w:br/>
-      </w:r>
-      <w:r>
-        <w:rPr>
-          <w:rStyle w:val="VerbatimChar"/>
-        </w:rPr>
-        <w:t xml:space="preserve">## data:  partic_groups2[c("wnolfs", "wnola"), c("Nbof_solvers", "Nbof_nonsolvers")]</w:t>
-      </w:r>
-      <w:r>
-        <w:br/>
-      </w:r>
-      <w:r>
-        <w:rPr>
-          <w:rStyle w:val="VerbatimChar"/>
-        </w:rPr>
-        <w:t xml:space="preserve">## p-value = 5.552e-07</w:t>
-      </w:r>
-      <w:r>
-        <w:br/>
-      </w:r>
-      <w:r>
-        <w:rPr>
-          <w:rStyle w:val="VerbatimChar"/>
-        </w:rPr>
-        <w:t xml:space="preserve">## alternative hypothesis: true odds ratio is not equal to 1</w:t>
-      </w:r>
-      <w:r>
-        <w:br/>
-      </w:r>
-      <w:r>
-        <w:rPr>
-          <w:rStyle w:val="VerbatimChar"/>
-        </w:rPr>
-        <w:t xml:space="preserve">## 95 percent confidence interval:</w:t>
-      </w:r>
-      <w:r>
-        <w:br/>
-      </w:r>
-      <w:r>
-        <w:rPr>
-          <w:rStyle w:val="VerbatimChar"/>
-        </w:rPr>
-        <w:t xml:space="preserve">##   3.029108 18.713246</w:t>
-      </w:r>
-      <w:r>
-        <w:br/>
-      </w:r>
-      <w:r>
-        <w:rPr>
-          <w:rStyle w:val="VerbatimChar"/>
-        </w:rPr>
-        <w:t xml:space="preserve">## sample estimates:</w:t>
-      </w:r>
-      <w:r>
-        <w:br/>
-      </w:r>
-      <w:r>
-        <w:rPr>
-          <w:rStyle w:val="VerbatimChar"/>
-        </w:rPr>
-        <w:t xml:space="preserve">## odds ratio </w:t>
-      </w:r>
-      <w:r>
-        <w:br/>
-      </w:r>
-      <w:r>
-        <w:rPr>
-          <w:rStyle w:val="VerbatimChar"/>
-        </w:rPr>
-        <w:t xml:space="preserve">##   7.185509</w:t>
-      </w:r>
-    </w:p>
-    <w:p>
-      <w:pPr>
-        <w:pStyle w:val="SourceCode"/>
-      </w:pPr>
-      <w:r>
-        <w:rPr>
-          <w:rStyle w:val="VerbatimChar"/>
-        </w:rPr>
-        <w:t xml:space="preserve">## </w:t>
-      </w:r>
-      <w:r>
-        <w:br/>
-      </w:r>
-      <w:r>
-        <w:rPr>
-          <w:rStyle w:val="VerbatimChar"/>
-        </w:rPr>
-        <w:t xml:space="preserve">##  Fisher's Exact Test for Count Data</w:t>
-      </w:r>
-      <w:r>
-        <w:br/>
-      </w:r>
-      <w:r>
-        <w:rPr>
-          <w:rStyle w:val="VerbatimChar"/>
-        </w:rPr>
-        <w:t xml:space="preserve">## </w:t>
-      </w:r>
-      <w:r>
-        <w:br/>
-      </w:r>
-      <w:r>
-        <w:rPr>
-          <w:rStyle w:val="VerbatimChar"/>
-        </w:rPr>
-        <w:t xml:space="preserve">## data:  partic_groups2[c("moonsq", "wnola"), c("Nbof_solvers", "Nbof_nonsolvers")]</w:t>
-      </w:r>
-      <w:r>
-        <w:br/>
-      </w:r>
-      <w:r>
-        <w:rPr>
-          <w:rStyle w:val="VerbatimChar"/>
-        </w:rPr>
-        <w:t xml:space="preserve">## p-value = 1.641e-07</w:t>
-      </w:r>
-      <w:r>
-        <w:br/>
-      </w:r>
-      <w:r>
-        <w:rPr>
-          <w:rStyle w:val="VerbatimChar"/>
-        </w:rPr>
-        <w:t xml:space="preserve">## alternative hypothesis: true odds ratio is not equal to 1</w:t>
-      </w:r>
-      <w:r>
-        <w:br/>
-      </w:r>
-      <w:r>
-        <w:rPr>
-          <w:rStyle w:val="VerbatimChar"/>
-        </w:rPr>
-        <w:t xml:space="preserve">## 95 percent confidence interval:</w:t>
-      </w:r>
-      <w:r>
-        <w:br/>
-      </w:r>
-      <w:r>
-        <w:rPr>
-          <w:rStyle w:val="VerbatimChar"/>
-        </w:rPr>
-        <w:t xml:space="preserve">##   3.352528 22.396910</w:t>
-      </w:r>
-      <w:r>
-        <w:br/>
-      </w:r>
-      <w:r>
-        <w:rPr>
-          <w:rStyle w:val="VerbatimChar"/>
-        </w:rPr>
-        <w:t xml:space="preserve">## sample estimates:</w:t>
-      </w:r>
-      <w:r>
-        <w:br/>
-      </w:r>
-      <w:r>
-        <w:rPr>
-          <w:rStyle w:val="VerbatimChar"/>
-        </w:rPr>
-        <w:t xml:space="preserve">## odds ratio </w:t>
-      </w:r>
-      <w:r>
-        <w:br/>
-      </w:r>
-      <w:r>
-        <w:rPr>
-          <w:rStyle w:val="VerbatimChar"/>
-        </w:rPr>
-        <w:t xml:space="preserve">##   8.192766</w:t>
+        <w:t xml:space="preserve">Number of false ahas vs subjective difficulty or solution time</w:t>
       </w:r>
     </w:p>
     <w:p>
       <w:pPr>
         <w:pStyle w:val="Heading2"/>
       </w:pPr>
-      <w:bookmarkStart w:id="37" w:name="other"/>
-      <w:r>
-        <w:t xml:space="preserve">Other</w:t>
-      </w:r>
-      <w:bookmarkEnd w:id="37"/>
-    </w:p>
-    <w:p>
-      <w:pPr>
-        <w:pStyle w:val="Heading3"/>
-      </w:pPr>
-      <w:bookmarkStart w:id="38" w:name="language"/>
-      <w:r>
-        <w:t xml:space="preserve">Language</w:t>
-      </w:r>
-      <w:bookmarkEnd w:id="38"/>
-    </w:p>
-    <w:p>
-      <w:pPr>
-        <w:pStyle w:val="Heading3"/>
-      </w:pPr>
-      <w:bookmarkStart w:id="39" w:name="restructuring"/>
-      <w:r>
-        <w:t xml:space="preserve">Restructuring</w:t>
-      </w:r>
-      <w:bookmarkEnd w:id="39"/>
-    </w:p>
-    <w:p>
-      <w:pPr>
-        <w:pStyle w:val="FirstParagraph"/>
-      </w:pPr>
-      <w:r>
-        <w:t xml:space="preserve">Sliding average for move time</w:t>
-      </w:r>
-    </w:p>
-    <w:p>
-      <w:pPr>
-        <w:pStyle w:val="Heading3"/>
-      </w:pPr>
-      <w:bookmarkStart w:id="40" w:name="rules-used"/>
-      <w:r>
-        <w:t xml:space="preserve">Rules used</w:t>
-      </w:r>
-      <w:bookmarkEnd w:id="40"/>
+      <w:bookmarkStart w:id="43" w:name="goal-of-the-experiment"/>
+      <w:r>
+        <w:t xml:space="preserve">Goal of the experiment</w:t>
+      </w:r>
+      <w:bookmarkEnd w:id="43"/>
     </w:p>
     <w:sectPr/>
   </w:body>

</xml_diff>